<commit_message>
nop bai tap pseudo-code & flowchart
</commit_message>
<xml_diff>
--- a/ss3_pseudo_code&&flowchart/Exercise/[Bài tập] Mô tả thuật toán có cấu trúc điều kiện.docx
+++ b/ss3_pseudo_code&&flowchart/Exercise/[Bài tập] Mô tả thuật toán có cấu trúc điều kiện.docx
@@ -83,28 +83,31 @@
         <w:tab/>
         <w:t>ELSE</w:t>
       </w:r>
+    </w:p>
+    <w:p>
+      <w:r>
+        <w:tab/>
+      </w:r>
+      <w:r>
+        <w:tab/>
+        <w:t>DISPLAY “loại E”</w:t>
+      </w:r>
+    </w:p>
+    <w:p>
+      <w:r>
+        <w:tab/>
+        <w:t>END IF</w:t>
+      </w:r>
+    </w:p>
+    <w:p>
+      <w:r>
+        <w:t>END</w:t>
+      </w:r>
+      <w:r>
+        <w:t>.</w:t>
+      </w:r>
       <w:bookmarkStart w:id="0" w:name="_GoBack"/>
       <w:bookmarkEnd w:id="0"/>
-    </w:p>
-    <w:p>
-      <w:r>
-        <w:tab/>
-      </w:r>
-      <w:r>
-        <w:tab/>
-        <w:t>DISPLAY “loại E”</w:t>
-      </w:r>
-    </w:p>
-    <w:p>
-      <w:r>
-        <w:tab/>
-        <w:t>END IF</w:t>
-      </w:r>
-    </w:p>
-    <w:p>
-      <w:r>
-        <w:t>END</w:t>
-      </w:r>
     </w:p>
     <w:p>
       <w:r>

</xml_diff>